<commit_message>
Update Pattern matching algorithm paper.docx
</commit_message>
<xml_diff>
--- a/Pattern matching algorithm paper.docx
+++ b/Pattern matching algorithm paper.docx
@@ -220,7 +220,23 @@
               <w:sz w:val="28"/>
               <w:szCs w:val="28"/>
             </w:rPr>
-            <w:t>Pattern matching algorithms are a crucial tool in computer science that allow us to efficiently search for patterns within a larger text or string. There are numerous pattern matching algorithms available, each with their unique strengths and weaknesses. For this paper, we will be comparing the running time of six popular pattern matching algorithms: Brute-force, Sunday, KMP, FSM, Rabin-Karp, and Gusfield Z</w:t>
+            <w:t xml:space="preserve">Pattern matching algorithms are a crucial tool in computer science that allow us to efficiently search for patterns within a larger text or string. There are numerous </w:t>
+          </w:r>
+          <w:r>
+            <w:rPr>
+              <w:rFonts w:asciiTheme="majorBidi" w:hAnsiTheme="majorBidi" w:cstheme="majorBidi"/>
+              <w:sz w:val="28"/>
+              <w:szCs w:val="28"/>
+            </w:rPr>
+            <w:t>patterns</w:t>
+          </w:r>
+          <w:r>
+            <w:rPr>
+              <w:rFonts w:asciiTheme="majorBidi" w:hAnsiTheme="majorBidi" w:cstheme="majorBidi"/>
+              <w:sz w:val="28"/>
+              <w:szCs w:val="28"/>
+            </w:rPr>
+            <w:t xml:space="preserve"> matching algorithms available, each with their unique strengths and weaknesses. For this paper, we will be comparing the running time of six popular pattern matching algorithms: Brute-force, Sunday, KMP, FSM, Rabin-Karp, and Gusfield Z</w:t>
           </w:r>
           <w:r>
             <w:rPr>
@@ -691,7 +707,25 @@
           <w:sz w:val="28"/>
           <w:szCs w:val="28"/>
         </w:rPr>
-        <w:t xml:space="preserve">It is a hash-based string-matching algorithm that works by computing the hash values of the pattern and all substrings of the text of the same length as the pattern. It then compares the hash values to determine if there is a match. This algorithm has a time complexity of O(n+m) in the average and best case, and O(nm) in the worst case, where n is the length of the text and m is the length of the pattern. </w:t>
+        <w:t>It is a hash-based string-matching algorithm that works by computing the hash values of the pattern and all substrings of the text of the same length as the pattern. It then compares the hash values to determine if there is a match. This algorithm has a time complexity of O(</w:t>
+      </w:r>
+      <w:proofErr w:type="spellStart"/>
+      <w:r>
+        <w:rPr>
+          <w:rFonts w:asciiTheme="majorBidi" w:hAnsiTheme="majorBidi" w:cstheme="majorBidi"/>
+          <w:sz w:val="28"/>
+          <w:szCs w:val="28"/>
+        </w:rPr>
+        <w:t>n+m</w:t>
+      </w:r>
+      <w:proofErr w:type="spellEnd"/>
+      <w:r>
+        <w:rPr>
+          <w:rFonts w:asciiTheme="majorBidi" w:hAnsiTheme="majorBidi" w:cstheme="majorBidi"/>
+          <w:sz w:val="28"/>
+          <w:szCs w:val="28"/>
+        </w:rPr>
+        <w:t xml:space="preserve">) in the average and best case, and O(nm) in the worst case, where n is the length of the text and m is the length of the pattern. </w:t>
       </w:r>
     </w:p>
     <w:p>
@@ -743,7 +777,25 @@
           <w:sz w:val="28"/>
           <w:szCs w:val="28"/>
         </w:rPr>
-        <w:t>It is a linear time string matching algorithm that works by computing the Z-values of a concatenated string formed by concatenating the pattern, a separator symbol, and the text. The Z-values represent the length of the longest substring that starts from a given position in the concatenated string and matches a prefix of the pattern. The algorithm then looks for positions in the Z-array where the Z-value is equal to the length of the pattern, which indicates a match. The Gusfield Z algorithm has a time complexity of O(n+m) for matching the pattern in the text, where n is the length of the text and m is the length of the pattern. The preprocessing time is O(m) which is the time to compute the Z-values of the concatenated string.</w:t>
+        <w:t>It is a linear time string matching algorithm that works by computing the Z-values of a concatenated string formed by concatenating the pattern, a separator symbol, and the text. The Z-values represent the length of the longest substring that starts from a given position in the concatenated string and matches a prefix of the pattern. The algorithm then looks for positions in the Z-array where the Z-value is equal to the length of the pattern, which indicates a match. The Gusfield Z algorithm has a time complexity of O(</w:t>
+      </w:r>
+      <w:proofErr w:type="spellStart"/>
+      <w:r>
+        <w:rPr>
+          <w:rFonts w:asciiTheme="majorBidi" w:hAnsiTheme="majorBidi" w:cstheme="majorBidi"/>
+          <w:sz w:val="28"/>
+          <w:szCs w:val="28"/>
+        </w:rPr>
+        <w:t>n+m</w:t>
+      </w:r>
+      <w:proofErr w:type="spellEnd"/>
+      <w:r>
+        <w:rPr>
+          <w:rFonts w:asciiTheme="majorBidi" w:hAnsiTheme="majorBidi" w:cstheme="majorBidi"/>
+          <w:sz w:val="28"/>
+          <w:szCs w:val="28"/>
+        </w:rPr>
+        <w:t>) for matching the pattern in the text, where n is the length of the text and m is the length of the pattern. The preprocessing time is O(m) which is the time to compute the Z-values of the concatenated string.</w:t>
       </w:r>
     </w:p>
     <w:p>

</xml_diff>